<commit_message>
fixed bug and tweaked AC and DC generation a bit
</commit_message>
<xml_diff>
--- a/Script.docx
+++ b/Script.docx
@@ -9,21 +9,12 @@
           <w:szCs w:val="24"/>
         </w:rPr>
       </w:pPr>
-      <w:proofErr w:type="gramStart"/>
-      <w:r>
-        <w:rPr>
-          <w:sz w:val="24"/>
-          <w:szCs w:val="24"/>
-        </w:rPr>
-        <w:t>So</w:t>
-      </w:r>
-      <w:proofErr w:type="gramEnd"/>
-      <w:r>
-        <w:rPr>
-          <w:sz w:val="24"/>
-          <w:szCs w:val="24"/>
-        </w:rPr>
-        <w:t xml:space="preserve"> a</w:t>
+      <w:r>
+        <w:rPr>
+          <w:sz w:val="24"/>
+          <w:szCs w:val="24"/>
+        </w:rPr>
+        <w:t>So a</w:t>
       </w:r>
       <w:r>
         <w:rPr>
@@ -44,23 +35,7 @@
           <w:sz w:val="24"/>
           <w:szCs w:val="24"/>
         </w:rPr>
-        <w:t xml:space="preserve"> I was </w:t>
-      </w:r>
-      <w:proofErr w:type="spellStart"/>
-      <w:r>
-        <w:rPr>
-          <w:sz w:val="24"/>
-          <w:szCs w:val="24"/>
-        </w:rPr>
-        <w:t>DMing</w:t>
-      </w:r>
-      <w:proofErr w:type="spellEnd"/>
-      <w:r>
-        <w:rPr>
-          <w:sz w:val="24"/>
-          <w:szCs w:val="24"/>
-        </w:rPr>
-        <w:t xml:space="preserve"> for my friends and we</w:t>
+        <w:t xml:space="preserve"> I was DMing for my friends and we</w:t>
       </w:r>
       <w:r>
         <w:rPr>
@@ -102,17 +77,8 @@
           <w:sz w:val="24"/>
           <w:szCs w:val="24"/>
         </w:rPr>
-        <w:t xml:space="preserve">and I had finished scripting this really basic, sort of abstract generator to fuel my own </w:t>
-      </w:r>
-      <w:proofErr w:type="gramStart"/>
-      <w:r>
-        <w:rPr>
-          <w:sz w:val="24"/>
-          <w:szCs w:val="24"/>
-        </w:rPr>
-        <w:t>improv-heavy</w:t>
-      </w:r>
-      <w:proofErr w:type="gramEnd"/>
+        <w:t>and I had finished scripting this really basic, sort of abstract generator</w:t>
+      </w:r>
       <w:r>
         <w:rPr>
           <w:sz w:val="24"/>
@@ -120,21 +86,12 @@
         </w:rPr>
         <w:t xml:space="preserve"> </w:t>
       </w:r>
-      <w:proofErr w:type="spellStart"/>
-      <w:r>
-        <w:rPr>
-          <w:sz w:val="24"/>
-          <w:szCs w:val="24"/>
-        </w:rPr>
-        <w:t>DMing</w:t>
-      </w:r>
-      <w:proofErr w:type="spellEnd"/>
-      <w:r>
-        <w:rPr>
-          <w:sz w:val="24"/>
-          <w:szCs w:val="24"/>
-        </w:rPr>
-        <w:t xml:space="preserve"> style.</w:t>
+      <w:r>
+        <w:rPr>
+          <w:sz w:val="24"/>
+          <w:szCs w:val="24"/>
+        </w:rPr>
+        <w:t>to fuel my own improv-heavy DMing style.</w:t>
       </w:r>
       <w:r>
         <w:rPr>
@@ -143,15 +100,283 @@
         </w:rPr>
         <w:t xml:space="preserve"> </w:t>
       </w:r>
-      <w:proofErr w:type="gramStart"/>
-      <w:r>
-        <w:rPr>
-          <w:sz w:val="24"/>
-          <w:szCs w:val="24"/>
-        </w:rPr>
-        <w:t>So</w:t>
-      </w:r>
-      <w:proofErr w:type="gramEnd"/>
+      <w:r>
+        <w:rPr>
+          <w:sz w:val="24"/>
+          <w:szCs w:val="24"/>
+        </w:rPr>
+        <w:t xml:space="preserve">So </w:t>
+      </w:r>
+      <w:r>
+        <w:rPr>
+          <w:sz w:val="24"/>
+          <w:szCs w:val="24"/>
+        </w:rPr>
+        <w:t>I</w:t>
+      </w:r>
+      <w:r>
+        <w:rPr>
+          <w:sz w:val="24"/>
+          <w:szCs w:val="24"/>
+        </w:rPr>
+        <w:t xml:space="preserve"> used it. And now I’m here to </w:t>
+      </w:r>
+      <w:r>
+        <w:rPr>
+          <w:sz w:val="24"/>
+          <w:szCs w:val="24"/>
+        </w:rPr>
+        <w:t>share with you</w:t>
+      </w:r>
+      <w:r>
+        <w:rPr>
+          <w:sz w:val="24"/>
+          <w:szCs w:val="24"/>
+        </w:rPr>
+        <w:t xml:space="preserve"> all about how it changed the way I run my D&amp;D games.</w:t>
+      </w:r>
+    </w:p>
+    <w:p>
+      <w:pPr>
+        <w:rPr>
+          <w:sz w:val="24"/>
+          <w:szCs w:val="24"/>
+        </w:rPr>
+      </w:pPr>
+      <w:r>
+        <w:rPr>
+          <w:sz w:val="24"/>
+          <w:szCs w:val="24"/>
+        </w:rPr>
+        <w:t xml:space="preserve">Hi! My name is Atty, and I’m an associate game designer at Improbable where I’m working on Redacted and doing cool Redacted things. I’ve also been DMing </w:t>
+      </w:r>
+      <w:r>
+        <w:rPr>
+          <w:sz w:val="24"/>
+          <w:szCs w:val="24"/>
+        </w:rPr>
+        <w:t xml:space="preserve">games for 3 years and I love designing within </w:t>
+      </w:r>
+      <w:r>
+        <w:rPr>
+          <w:sz w:val="24"/>
+          <w:szCs w:val="24"/>
+        </w:rPr>
+        <w:t>5e’s rules structure</w:t>
+      </w:r>
+      <w:r>
+        <w:rPr>
+          <w:sz w:val="24"/>
+          <w:szCs w:val="24"/>
+        </w:rPr>
+        <w:t xml:space="preserve">… And this is what it looks like when I start making DM tools </w:t>
+      </w:r>
+      <w:r>
+        <w:rPr>
+          <w:sz w:val="24"/>
+          <w:szCs w:val="24"/>
+        </w:rPr>
+        <w:t>to empower</w:t>
+      </w:r>
+      <w:r>
+        <w:rPr>
+          <w:sz w:val="24"/>
+          <w:szCs w:val="24"/>
+        </w:rPr>
+        <w:t xml:space="preserve"> myself</w:t>
+      </w:r>
+      <w:r>
+        <w:rPr>
+          <w:sz w:val="24"/>
+          <w:szCs w:val="24"/>
+        </w:rPr>
+        <w:t xml:space="preserve"> as a DM</w:t>
+      </w:r>
+      <w:r>
+        <w:rPr>
+          <w:sz w:val="24"/>
+          <w:szCs w:val="24"/>
+        </w:rPr>
+        <w:t>: (pause)</w:t>
+      </w:r>
+    </w:p>
+    <w:p>
+      <w:pPr>
+        <w:rPr>
+          <w:sz w:val="24"/>
+          <w:szCs w:val="24"/>
+        </w:rPr>
+      </w:pPr>
+      <w:r>
+        <w:rPr>
+          <w:sz w:val="24"/>
+          <w:szCs w:val="24"/>
+        </w:rPr>
+        <w:t>Now you might be thinking – Atty, what the heck is this? Understandable, allow me to break the illusion of how this amazing tool works and</w:t>
+      </w:r>
+      <w:r>
+        <w:rPr>
+          <w:sz w:val="24"/>
+          <w:szCs w:val="24"/>
+        </w:rPr>
+        <w:t xml:space="preserve"> then show you how genius *cough* basic the code actually is</w:t>
+      </w:r>
+      <w:r>
+        <w:rPr>
+          <w:sz w:val="24"/>
+          <w:szCs w:val="24"/>
+        </w:rPr>
+        <w:t>. (insert crazy board meme here)</w:t>
+      </w:r>
+    </w:p>
+    <w:p>
+      <w:pPr>
+        <w:rPr>
+          <w:sz w:val="24"/>
+          <w:szCs w:val="24"/>
+        </w:rPr>
+      </w:pPr>
+      <w:r>
+        <w:rPr>
+          <w:sz w:val="24"/>
+          <w:szCs w:val="24"/>
+        </w:rPr>
+        <w:t xml:space="preserve">Now immediately you might notice the level of abstraction I’ve chosen if you’re at all familiar with the 5e system of </w:t>
+      </w:r>
+      <w:r>
+        <w:rPr>
+          <w:sz w:val="24"/>
+          <w:szCs w:val="24"/>
+        </w:rPr>
+        <w:t>D&amp;D. The TTRPG system offers basic rules for “what can a player do on their turn, what can a monster do on its turn” within the various books. Generally, on a turn players can do an action, bonus action, move, interact with an object – all in the span of 6 seconds of in-game time, that’s 1 round of combat for the players.</w:t>
+      </w:r>
+      <w:r>
+        <w:rPr>
+          <w:sz w:val="24"/>
+          <w:szCs w:val="24"/>
+        </w:rPr>
+        <w:t xml:space="preserve"> 5e is a very homebrewable system, and that’s because the rules are just stiff enough that they can be flexed in different ways to create cool custom content. </w:t>
+      </w:r>
+      <w:r>
+        <w:rPr>
+          <w:sz w:val="24"/>
+          <w:szCs w:val="24"/>
+        </w:rPr>
+        <w:t>W</w:t>
+      </w:r>
+      <w:r>
+        <w:rPr>
+          <w:sz w:val="24"/>
+          <w:szCs w:val="24"/>
+        </w:rPr>
+        <w:t>ith the rules in place the next thing I needed was a framework or philosophy of design or gameplay that I wanted</w:t>
+      </w:r>
+      <w:r>
+        <w:rPr>
+          <w:sz w:val="24"/>
+          <w:szCs w:val="24"/>
+        </w:rPr>
+        <w:t xml:space="preserve"> to steep my generator</w:t>
+      </w:r>
+      <w:r>
+        <w:rPr>
+          <w:sz w:val="24"/>
+          <w:szCs w:val="24"/>
+        </w:rPr>
+        <w:t xml:space="preserve"> in.</w:t>
+      </w:r>
+    </w:p>
+    <w:p>
+      <w:pPr>
+        <w:rPr>
+          <w:sz w:val="24"/>
+          <w:szCs w:val="24"/>
+        </w:rPr>
+      </w:pPr>
+      <w:r>
+        <w:rPr>
+          <w:sz w:val="24"/>
+          <w:szCs w:val="24"/>
+        </w:rPr>
+        <w:t xml:space="preserve">So the code itself uses </w:t>
+      </w:r>
+      <w:r>
+        <w:rPr>
+          <w:sz w:val="24"/>
+          <w:szCs w:val="24"/>
+        </w:rPr>
+        <w:t>M</w:t>
+      </w:r>
+      <w:r>
+        <w:rPr>
+          <w:sz w:val="24"/>
+          <w:szCs w:val="24"/>
+        </w:rPr>
+        <w:t xml:space="preserve">att </w:t>
+      </w:r>
+      <w:r>
+        <w:rPr>
+          <w:sz w:val="24"/>
+          <w:szCs w:val="24"/>
+        </w:rPr>
+        <w:t>C</w:t>
+      </w:r>
+      <w:r>
+        <w:rPr>
+          <w:sz w:val="24"/>
+          <w:szCs w:val="24"/>
+        </w:rPr>
+        <w:t>olville’s philosophy of action oriented</w:t>
+      </w:r>
+      <w:r>
+        <w:rPr>
+          <w:sz w:val="24"/>
+          <w:szCs w:val="24"/>
+        </w:rPr>
+        <w:t xml:space="preserve"> monsters</w:t>
+      </w:r>
+      <w:r>
+        <w:rPr>
+          <w:sz w:val="24"/>
+          <w:szCs w:val="24"/>
+        </w:rPr>
+        <w:t xml:space="preserve"> as a framework or syntax for generation</w:t>
+      </w:r>
+      <w:r>
+        <w:rPr>
+          <w:sz w:val="24"/>
+          <w:szCs w:val="24"/>
+        </w:rPr>
+        <w:t>, the design truth that player character design is asymmetrical to monster design, a truth that I think DMs should lean heavily into</w:t>
+      </w:r>
+      <w:r>
+        <w:rPr>
+          <w:sz w:val="24"/>
+          <w:szCs w:val="24"/>
+        </w:rPr>
+        <w:t xml:space="preserve"> – I’ve been using this combat philosophy fo</w:t>
+      </w:r>
+      <w:r>
+        <w:rPr>
+          <w:sz w:val="24"/>
+          <w:szCs w:val="24"/>
+        </w:rPr>
+        <w:t xml:space="preserve">r 2 years </w:t>
+      </w:r>
+      <w:r>
+        <w:rPr>
+          <w:sz w:val="24"/>
+          <w:szCs w:val="24"/>
+        </w:rPr>
+        <w:t>now and it</w:t>
+      </w:r>
+      <w:r>
+        <w:rPr>
+          <w:sz w:val="24"/>
+          <w:szCs w:val="24"/>
+        </w:rPr>
+        <w:t xml:space="preserve"> has</w:t>
+      </w:r>
       <w:r>
         <w:rPr>
           <w:sz w:val="24"/>
@@ -159,225 +384,130 @@
         </w:rPr>
         <w:t xml:space="preserve"> </w:t>
       </w:r>
-      <w:proofErr w:type="spellStart"/>
-      <w:r>
-        <w:rPr>
-          <w:sz w:val="24"/>
-          <w:szCs w:val="24"/>
-        </w:rPr>
-        <w:t>i</w:t>
-      </w:r>
-      <w:proofErr w:type="spellEnd"/>
-      <w:r>
-        <w:rPr>
-          <w:sz w:val="24"/>
-          <w:szCs w:val="24"/>
-        </w:rPr>
-        <w:t xml:space="preserve"> used it. And now I’m here to </w:t>
-      </w:r>
-      <w:r>
-        <w:rPr>
-          <w:sz w:val="24"/>
-          <w:szCs w:val="24"/>
-        </w:rPr>
-        <w:t>share with you</w:t>
-      </w:r>
-      <w:r>
-        <w:rPr>
-          <w:sz w:val="24"/>
-          <w:szCs w:val="24"/>
-        </w:rPr>
-        <w:t xml:space="preserve"> all about how it changed the way I run my D&amp;D games.</w:t>
-      </w:r>
-    </w:p>
-    <w:p>
-      <w:pPr>
-        <w:rPr>
-          <w:sz w:val="24"/>
-          <w:szCs w:val="24"/>
-        </w:rPr>
-      </w:pPr>
-      <w:r>
-        <w:rPr>
-          <w:sz w:val="24"/>
-          <w:szCs w:val="24"/>
-        </w:rPr>
-        <w:t xml:space="preserve">Hi! My name is Atty, and I’m an associate game designer at Improbable where I’m working on Redacted and doing cool Redacted things. I’ve also been </w:t>
-      </w:r>
-      <w:proofErr w:type="spellStart"/>
-      <w:r>
-        <w:rPr>
-          <w:sz w:val="24"/>
-          <w:szCs w:val="24"/>
-        </w:rPr>
-        <w:t>DMing</w:t>
-      </w:r>
-      <w:proofErr w:type="spellEnd"/>
-      <w:r>
-        <w:rPr>
-          <w:sz w:val="24"/>
-          <w:szCs w:val="24"/>
-        </w:rPr>
-        <w:t xml:space="preserve"> D&amp;D for 3 years and I’ve recently started trying out other TTRPGs. </w:t>
-      </w:r>
-      <w:r>
-        <w:rPr>
-          <w:sz w:val="24"/>
-          <w:szCs w:val="24"/>
-        </w:rPr>
-        <w:t xml:space="preserve">Fair warning that there’s </w:t>
-      </w:r>
-      <w:proofErr w:type="spellStart"/>
-      <w:r>
-        <w:rPr>
-          <w:sz w:val="24"/>
-          <w:szCs w:val="24"/>
-        </w:rPr>
-        <w:t>gonna</w:t>
-      </w:r>
-      <w:proofErr w:type="spellEnd"/>
-      <w:r>
-        <w:rPr>
-          <w:sz w:val="24"/>
-          <w:szCs w:val="24"/>
-        </w:rPr>
-        <w:t xml:space="preserve"> be a lot of Homebrew content in this talk (it’s being generated) so if you’re uncomfortable with the idea of homebrew in your games, I ask that you at least hear my story</w:t>
-      </w:r>
-    </w:p>
-    <w:p>
-      <w:pPr>
-        <w:rPr>
-          <w:sz w:val="24"/>
-          <w:szCs w:val="24"/>
-        </w:rPr>
-      </w:pPr>
-      <w:r>
-        <w:rPr>
-          <w:sz w:val="24"/>
-          <w:szCs w:val="24"/>
-        </w:rPr>
-        <w:t>First</w:t>
-      </w:r>
-      <w:r>
-        <w:rPr>
-          <w:sz w:val="24"/>
-          <w:szCs w:val="24"/>
-        </w:rPr>
-        <w:t>, without going into too much detail</w:t>
-      </w:r>
-      <w:r>
-        <w:rPr>
-          <w:sz w:val="24"/>
-          <w:szCs w:val="24"/>
-        </w:rPr>
-        <w:t xml:space="preserve"> I want to break the illusion of this mysterious generator and show you all how basic *cough* genius the code </w:t>
-      </w:r>
-      <w:proofErr w:type="gramStart"/>
-      <w:r>
-        <w:rPr>
-          <w:sz w:val="24"/>
-          <w:szCs w:val="24"/>
-        </w:rPr>
-        <w:t>actually is</w:t>
-      </w:r>
-      <w:proofErr w:type="gramEnd"/>
-      <w:r>
-        <w:rPr>
-          <w:sz w:val="24"/>
-          <w:szCs w:val="24"/>
-        </w:rPr>
-        <w:t xml:space="preserve"> – </w:t>
-      </w:r>
-    </w:p>
-    <w:p>
-      <w:pPr>
-        <w:rPr>
-          <w:sz w:val="24"/>
-          <w:szCs w:val="24"/>
-        </w:rPr>
-      </w:pPr>
-      <w:proofErr w:type="gramStart"/>
-      <w:r>
-        <w:rPr>
-          <w:sz w:val="24"/>
-          <w:szCs w:val="24"/>
-        </w:rPr>
-        <w:t>So</w:t>
-      </w:r>
-      <w:proofErr w:type="gramEnd"/>
-      <w:r>
-        <w:rPr>
-          <w:sz w:val="24"/>
-          <w:szCs w:val="24"/>
-        </w:rPr>
-        <w:t xml:space="preserve"> the code itself uses matt </w:t>
-      </w:r>
-      <w:proofErr w:type="spellStart"/>
-      <w:r>
-        <w:rPr>
-          <w:sz w:val="24"/>
-          <w:szCs w:val="24"/>
-        </w:rPr>
-        <w:t>colville’s</w:t>
-      </w:r>
-      <w:proofErr w:type="spellEnd"/>
-      <w:r>
-        <w:rPr>
-          <w:sz w:val="24"/>
-          <w:szCs w:val="24"/>
-        </w:rPr>
-        <w:t xml:space="preserve"> philosophy of action oriented combat as a framework or syntax for generation</w:t>
-      </w:r>
-      <w:r>
-        <w:rPr>
-          <w:sz w:val="24"/>
-          <w:szCs w:val="24"/>
-        </w:rPr>
-        <w:t xml:space="preserve"> – I’ve been using this combat philosophy fo</w:t>
-      </w:r>
-      <w:r>
-        <w:rPr>
-          <w:sz w:val="24"/>
-          <w:szCs w:val="24"/>
-        </w:rPr>
-        <w:t xml:space="preserve">r 2 years </w:t>
-      </w:r>
-      <w:r>
-        <w:rPr>
-          <w:sz w:val="24"/>
-          <w:szCs w:val="24"/>
-        </w:rPr>
-        <w:t xml:space="preserve">now and its </w:t>
-      </w:r>
-      <w:r>
-        <w:rPr>
-          <w:sz w:val="24"/>
-          <w:szCs w:val="24"/>
-        </w:rPr>
-        <w:t xml:space="preserve">worked well for me </w:t>
-      </w:r>
-      <w:r>
-        <w:rPr>
-          <w:sz w:val="24"/>
-          <w:szCs w:val="24"/>
-        </w:rPr>
-        <w:t xml:space="preserve">so I decided to model the generator around it. I have a bunch of </w:t>
-      </w:r>
-      <w:proofErr w:type="spellStart"/>
-      <w:r>
-        <w:rPr>
-          <w:sz w:val="24"/>
-          <w:szCs w:val="24"/>
-        </w:rPr>
-        <w:t>enum</w:t>
-      </w:r>
-      <w:proofErr w:type="spellEnd"/>
-      <w:r>
-        <w:rPr>
-          <w:sz w:val="24"/>
-          <w:szCs w:val="24"/>
-        </w:rPr>
-        <w:t xml:space="preserve"> lists with various game relevant data as well as meta-suggestions. For different difficulties I have different min and max ranges for determining universal integer modifiers</w:t>
+      <w:r>
+        <w:rPr>
+          <w:sz w:val="24"/>
+          <w:szCs w:val="24"/>
+        </w:rPr>
+        <w:t xml:space="preserve">worked </w:t>
+      </w:r>
+      <w:r>
+        <w:rPr>
+          <w:sz w:val="24"/>
+          <w:szCs w:val="24"/>
+        </w:rPr>
+        <w:t xml:space="preserve">very </w:t>
+      </w:r>
+      <w:r>
+        <w:rPr>
+          <w:sz w:val="24"/>
+          <w:szCs w:val="24"/>
+        </w:rPr>
+        <w:t xml:space="preserve">well for me </w:t>
+      </w:r>
+      <w:r>
+        <w:rPr>
+          <w:sz w:val="24"/>
+          <w:szCs w:val="24"/>
+        </w:rPr>
+        <w:t xml:space="preserve">so I decided to model the generator around it. </w:t>
+      </w:r>
+      <w:r>
+        <w:rPr>
+          <w:sz w:val="24"/>
+          <w:szCs w:val="24"/>
+        </w:rPr>
+        <w:t>The only real difference is that Colville recommends getting into a monster’s headspace</w:t>
+      </w:r>
+      <w:r>
+        <w:rPr>
+          <w:sz w:val="24"/>
+          <w:szCs w:val="24"/>
+        </w:rPr>
+        <w:t>, figuring out the themes and such</w:t>
+      </w:r>
+      <w:r>
+        <w:rPr>
+          <w:sz w:val="24"/>
+          <w:szCs w:val="24"/>
+        </w:rPr>
+        <w:t xml:space="preserve"> before designing its abilities</w:t>
+      </w:r>
+      <w:r>
+        <w:rPr>
+          <w:sz w:val="24"/>
+          <w:szCs w:val="24"/>
+        </w:rPr>
+        <w:t xml:space="preserve"> and my generator focuses on getting the numbers and semantics out of the way first and </w:t>
+      </w:r>
+      <w:r>
+        <w:rPr>
+          <w:sz w:val="24"/>
+          <w:szCs w:val="24"/>
+        </w:rPr>
+        <w:t>then</w:t>
+      </w:r>
+      <w:r>
+        <w:rPr>
+          <w:i/>
+          <w:iCs/>
+          <w:sz w:val="24"/>
+          <w:szCs w:val="24"/>
+        </w:rPr>
+        <w:t xml:space="preserve"> </w:t>
+      </w:r>
+      <w:r>
+        <w:rPr>
+          <w:i/>
+          <w:iCs/>
+          <w:sz w:val="24"/>
+          <w:szCs w:val="24"/>
+        </w:rPr>
+        <w:t xml:space="preserve">using </w:t>
+      </w:r>
+      <w:r>
+        <w:rPr>
+          <w:sz w:val="24"/>
+          <w:szCs w:val="24"/>
+        </w:rPr>
+        <w:t xml:space="preserve">those semantics to create a story for the monster. </w:t>
+      </w:r>
+    </w:p>
+    <w:p>
+      <w:pPr>
+        <w:rPr>
+          <w:sz w:val="24"/>
+          <w:szCs w:val="24"/>
+        </w:rPr>
+      </w:pPr>
+      <w:r>
+        <w:rPr>
+          <w:sz w:val="24"/>
+          <w:szCs w:val="24"/>
+        </w:rPr>
+        <w:t>Ok so tiny code tour time – All I’m really doing is pulling from a bunch of enums and using pre-set difficulty probabilities to dictate stats, # of actions and the kind of dice they use</w:t>
+      </w:r>
+    </w:p>
+    <w:p>
+      <w:pPr>
+        <w:rPr>
+          <w:sz w:val="24"/>
+          <w:szCs w:val="24"/>
+        </w:rPr>
+      </w:pPr>
+      <w:r>
+        <w:rPr>
+          <w:sz w:val="24"/>
+          <w:szCs w:val="24"/>
+        </w:rPr>
+        <w:t>I</w:t>
+      </w:r>
+      <w:r>
+        <w:rPr>
+          <w:sz w:val="24"/>
+          <w:szCs w:val="24"/>
+        </w:rPr>
+        <w:t xml:space="preserve"> have a bunch of enum lists with various game relevant data as well as meta-suggestions. For different difficulties I have different min and max ranges for determining universal integer modifiers</w:t>
       </w:r>
       <w:r>
         <w:rPr>
@@ -385,6 +515,21 @@
           <w:szCs w:val="24"/>
         </w:rPr>
         <w:t xml:space="preserve"> for stuff like health, spell slots etc.</w:t>
+      </w:r>
+    </w:p>
+    <w:p>
+      <w:pPr>
+        <w:rPr>
+          <w:sz w:val="24"/>
+          <w:szCs w:val="24"/>
+        </w:rPr>
+      </w:pPr>
+      <w:r>
+        <w:rPr>
+          <w:sz w:val="24"/>
+          <w:szCs w:val="24"/>
+        </w:rPr>
+        <w:t xml:space="preserve">Actually </w:t>
       </w:r>
     </w:p>
     <w:p>
@@ -412,6 +557,7 @@
           <w:sz w:val="24"/>
           <w:szCs w:val="24"/>
         </w:rPr>
+        <w:lastRenderedPageBreak/>
         <w:t>Combat generator details</w:t>
       </w:r>
     </w:p>
@@ -632,23 +778,7 @@
           <w:sz w:val="24"/>
           <w:szCs w:val="24"/>
         </w:rPr>
-        <w:t>No more – “</w:t>
-      </w:r>
-      <w:proofErr w:type="gramStart"/>
-      <w:r>
-        <w:rPr>
-          <w:sz w:val="24"/>
-          <w:szCs w:val="24"/>
-        </w:rPr>
-        <w:t>fuck</w:t>
-      </w:r>
-      <w:proofErr w:type="gramEnd"/>
-      <w:r>
-        <w:rPr>
-          <w:sz w:val="24"/>
-          <w:szCs w:val="24"/>
-        </w:rPr>
-        <w:t xml:space="preserve"> I didn’t expect that”, “this is going off the rails and I’m anxious”</w:t>
+        <w:t>No more – “fuck I didn’t expect that”, “this is going off the rails and I’m anxious”</w:t>
       </w:r>
     </w:p>
     <w:p>

</xml_diff>

<commit_message>
minor tweaks and found a better way to pick DC
</commit_message>
<xml_diff>
--- a/Script.docx
+++ b/Script.docx
@@ -197,6 +197,13 @@
           <w:sz w:val="24"/>
           <w:szCs w:val="24"/>
         </w:rPr>
+        <w:t>, this is a Boss Creature statblock for a level 6 party</w:t>
+      </w:r>
+      <w:r>
+        <w:rPr>
+          <w:sz w:val="24"/>
+          <w:szCs w:val="24"/>
+        </w:rPr>
         <w:t>: (pause)</w:t>
       </w:r>
     </w:p>
@@ -226,7 +233,7 @@
           <w:sz w:val="24"/>
           <w:szCs w:val="24"/>
         </w:rPr>
-        <w:t>. (insert crazy board meme here)</w:t>
+        <w:t xml:space="preserve">. </w:t>
       </w:r>
     </w:p>
     <w:p>
@@ -487,65 +494,87 @@
         </w:rPr>
         <w:t>Ok so tiny code tour time – All I’m really doing is pulling from a bunch of enums and using pre-set difficulty probabilities to dictate stats, # of actions and the kind of dice they use</w:t>
       </w:r>
-    </w:p>
-    <w:p>
-      <w:pPr>
-        <w:rPr>
-          <w:sz w:val="24"/>
-          <w:szCs w:val="24"/>
-        </w:rPr>
-      </w:pPr>
-      <w:r>
-        <w:rPr>
-          <w:sz w:val="24"/>
-          <w:szCs w:val="24"/>
-        </w:rPr>
-        <w:t>I</w:t>
-      </w:r>
-      <w:r>
-        <w:rPr>
-          <w:sz w:val="24"/>
-          <w:szCs w:val="24"/>
-        </w:rPr>
-        <w:t xml:space="preserve"> have a bunch of enum lists with various game relevant data as well as meta-suggestions. For different difficulties I have different min and max ranges for determining universal integer modifiers</w:t>
-      </w:r>
-      <w:r>
-        <w:rPr>
-          <w:sz w:val="24"/>
-          <w:szCs w:val="24"/>
-        </w:rPr>
-        <w:t xml:space="preserve"> for stuff like health, spell slots etc.</w:t>
-      </w:r>
-    </w:p>
-    <w:p>
-      <w:pPr>
-        <w:rPr>
-          <w:sz w:val="24"/>
-          <w:szCs w:val="24"/>
-        </w:rPr>
-      </w:pPr>
-      <w:r>
-        <w:rPr>
-          <w:sz w:val="24"/>
-          <w:szCs w:val="24"/>
-        </w:rPr>
-        <w:t xml:space="preserve">Actually </w:t>
-      </w:r>
-    </w:p>
-    <w:p>
-      <w:pPr>
-        <w:rPr>
-          <w:sz w:val="24"/>
-          <w:szCs w:val="24"/>
-        </w:rPr>
-      </w:pPr>
+      <w:r>
+        <w:rPr>
+          <w:sz w:val="24"/>
+          <w:szCs w:val="24"/>
+        </w:rPr>
+        <w:t>, all of that based on two quick user inputs – difficulty of encounter from 1 to 3 and average party level rounded up</w:t>
+      </w:r>
+      <w:r>
+        <w:rPr>
+          <w:sz w:val="24"/>
+          <w:szCs w:val="24"/>
+        </w:rPr>
+        <w:t>. I wrote this generator over the course of like 2 Sundays and tweaked it after playtests here and there. For example, here’s how I generate the stats for the creature – instead of using scores like the PCs or the MM does, I just generate the modifiers</w:t>
+      </w:r>
+      <w:r>
+        <w:rPr>
+          <w:sz w:val="24"/>
+          <w:szCs w:val="24"/>
+        </w:rPr>
+        <w:t xml:space="preserve"> using min-max ranges based on the difficulty input. Like 0 complex math, just small brain python and some trial and error. </w:t>
+      </w:r>
+    </w:p>
+    <w:p>
+      <w:pPr>
+        <w:rPr>
+          <w:sz w:val="24"/>
+          <w:szCs w:val="24"/>
+        </w:rPr>
+      </w:pPr>
+    </w:p>
+    <w:p>
+      <w:pPr>
+        <w:rPr>
+          <w:sz w:val="24"/>
+          <w:szCs w:val="24"/>
+        </w:rPr>
+      </w:pPr>
+    </w:p>
+    <w:p>
+      <w:pPr>
+        <w:rPr>
+          <w:sz w:val="24"/>
+          <w:szCs w:val="24"/>
+        </w:rPr>
+      </w:pPr>
+      <w:r>
+        <w:rPr>
+          <w:sz w:val="24"/>
+          <w:szCs w:val="24"/>
+        </w:rPr>
+        <w:t>Anyway, that’s a snapshot of the backend of this process, as you can see it’s abstract and basic but it works for me, and that’s the point – how can I as a DM empower myself at the table to provide fun experiences. For me this looked like taking some</w:t>
+      </w:r>
+      <w:r>
+        <w:rPr>
+          <w:sz w:val="24"/>
+          <w:szCs w:val="24"/>
+        </w:rPr>
+        <w:t xml:space="preserve"> ideas of random generation from games like wildermyth, betrayal, spore and then finding a way to spend less time on the semantics of designing combat, and more time designing the narrative of the session. Don’t get me wrong I don’t use this generator for sessions where the party is facing a really important story relevant enemy, I handcraft those encounters. It’s the fluff in between those really important battles where I can choose to prep for a session for 20 minutes instead of for an hour and spend those 40 minutes having tea with my partner after work instead.</w:t>
+      </w:r>
+    </w:p>
+    <w:p>
+      <w:pPr>
+        <w:rPr>
+          <w:sz w:val="24"/>
+          <w:szCs w:val="24"/>
+        </w:rPr>
+      </w:pPr>
+      <w:r>
+        <w:rPr>
+          <w:sz w:val="24"/>
+          <w:szCs w:val="24"/>
+        </w:rPr>
+        <w:t>With that I want to share lessons that I learned through building this generator and some other reasons why I use this generator for most of my sessions:</w:t>
+      </w:r>
     </w:p>
     <w:p>
       <w:pPr>
         <w:pStyle w:val="ListParagraph"/>
         <w:numPr>
           <w:ilvl w:val="0"/>
-          <w:numId w:val="1"/>
+          <w:numId w:val="2"/>
         </w:numPr>
         <w:rPr>
           <w:sz w:val="24"/>
@@ -557,8 +586,7 @@
           <w:sz w:val="24"/>
           <w:szCs w:val="24"/>
         </w:rPr>
-        <w:lastRenderedPageBreak/>
-        <w:t>Combat generator details</w:t>
+        <w:t>Make your tools fit your style</w:t>
       </w:r>
     </w:p>
     <w:p>
@@ -566,7 +594,7 @@
         <w:pStyle w:val="ListParagraph"/>
         <w:numPr>
           <w:ilvl w:val="1"/>
-          <w:numId w:val="1"/>
+          <w:numId w:val="2"/>
         </w:numPr>
         <w:rPr>
           <w:sz w:val="24"/>
@@ -578,7 +606,14 @@
           <w:sz w:val="24"/>
           <w:szCs w:val="24"/>
         </w:rPr>
-        <w:t>Action oriented combat as the framework/rules/syntax for generation</w:t>
+        <w:t>I designed this tool knowing exactly what I wanted out of a tool like this – something lightweight that gives me flexibility and offers room for interpretation</w:t>
+      </w:r>
+      <w:r>
+        <w:rPr>
+          <w:sz w:val="24"/>
+          <w:szCs w:val="24"/>
+        </w:rPr>
+        <w:t>. I needed something that would give me a baseline to work off that I could shape and mold based on my party’s composition and state.</w:t>
       </w:r>
     </w:p>
     <w:p>
@@ -586,7 +621,7 @@
         <w:pStyle w:val="ListParagraph"/>
         <w:numPr>
           <w:ilvl w:val="1"/>
-          <w:numId w:val="1"/>
+          <w:numId w:val="2"/>
         </w:numPr>
         <w:rPr>
           <w:sz w:val="24"/>
@@ -598,7 +633,43 @@
           <w:sz w:val="24"/>
           <w:szCs w:val="24"/>
         </w:rPr>
-        <w:t>Room for interpretation</w:t>
+        <w:t>I think that every DM could use tools like this that automate away some of the more tedious work of being a DM</w:t>
+      </w:r>
+    </w:p>
+    <w:p>
+      <w:pPr>
+        <w:pStyle w:val="ListParagraph"/>
+        <w:numPr>
+          <w:ilvl w:val="1"/>
+          <w:numId w:val="2"/>
+        </w:numPr>
+        <w:rPr>
+          <w:sz w:val="24"/>
+          <w:szCs w:val="24"/>
+        </w:rPr>
+      </w:pPr>
+      <w:r>
+        <w:rPr>
+          <w:sz w:val="24"/>
+          <w:szCs w:val="24"/>
+        </w:rPr>
+        <w:t xml:space="preserve">The important to thing to know is what parts do you want to focus </w:t>
+      </w:r>
+      <w:r>
+        <w:rPr>
+          <w:i/>
+          <w:iCs/>
+          <w:sz w:val="24"/>
+          <w:szCs w:val="24"/>
+        </w:rPr>
+        <w:t>more</w:t>
+      </w:r>
+      <w:r>
+        <w:rPr>
+          <w:sz w:val="24"/>
+          <w:szCs w:val="24"/>
+        </w:rPr>
+        <w:t xml:space="preserve"> of your time on improving?</w:t>
       </w:r>
     </w:p>
     <w:p>
@@ -606,7 +677,7 @@
         <w:pStyle w:val="ListParagraph"/>
         <w:numPr>
           <w:ilvl w:val="0"/>
-          <w:numId w:val="1"/>
+          <w:numId w:val="2"/>
         </w:numPr>
         <w:rPr>
           <w:sz w:val="24"/>
@@ -618,7 +689,7 @@
           <w:sz w:val="24"/>
           <w:szCs w:val="24"/>
         </w:rPr>
-        <w:t>Lessons</w:t>
+        <w:t>Every DM needs someone to Yes-And them during prep</w:t>
       </w:r>
     </w:p>
     <w:p>
@@ -626,7 +697,7 @@
         <w:pStyle w:val="ListParagraph"/>
         <w:numPr>
           <w:ilvl w:val="1"/>
-          <w:numId w:val="1"/>
+          <w:numId w:val="2"/>
         </w:numPr>
         <w:rPr>
           <w:sz w:val="24"/>
@@ -638,7 +709,42 @@
           <w:sz w:val="24"/>
           <w:szCs w:val="24"/>
         </w:rPr>
-        <w:t>Yes-and during the prep period for the DM</w:t>
+        <w:t xml:space="preserve">As DMs we play NPCs, we </w:t>
+      </w:r>
+      <w:r>
+        <w:rPr>
+          <w:sz w:val="24"/>
+          <w:szCs w:val="24"/>
+        </w:rPr>
+        <w:t>bounce off</w:t>
+      </w:r>
+      <w:r>
+        <w:rPr>
+          <w:sz w:val="24"/>
+          <w:szCs w:val="24"/>
+        </w:rPr>
+        <w:t xml:space="preserve"> the </w:t>
+      </w:r>
+      <w:r>
+        <w:rPr>
+          <w:sz w:val="24"/>
+          <w:szCs w:val="24"/>
+        </w:rPr>
+        <w:t xml:space="preserve">other </w:t>
+      </w:r>
+      <w:r>
+        <w:rPr>
+          <w:sz w:val="24"/>
+          <w:szCs w:val="24"/>
+        </w:rPr>
+        <w:t>players during roleplay</w:t>
+      </w:r>
+      <w:r>
+        <w:rPr>
+          <w:sz w:val="24"/>
+          <w:szCs w:val="24"/>
+        </w:rPr>
+        <w:t>, use their words and make them our own and then pass them back</w:t>
       </w:r>
     </w:p>
     <w:p>
@@ -646,7 +752,7 @@
         <w:pStyle w:val="ListParagraph"/>
         <w:numPr>
           <w:ilvl w:val="1"/>
-          <w:numId w:val="1"/>
+          <w:numId w:val="2"/>
         </w:numPr>
         <w:rPr>
           <w:sz w:val="24"/>
@@ -658,7 +764,7 @@
           <w:sz w:val="24"/>
           <w:szCs w:val="24"/>
         </w:rPr>
-        <w:t>Suited to your improv style – what would it look like for a rules heavy DM?</w:t>
+        <w:t>But prepping as a DM can be quite lonely – you are the puppetmaster of the world, the players don’t see what’s behind the screen and I’ve learned while working on this tool and the design of it that having this tool give me a combat sheet that’s basically a suggestion is the tool empowering my improv by being a yes-and partner of sorts</w:t>
       </w:r>
     </w:p>
     <w:p>
@@ -666,7 +772,7 @@
         <w:pStyle w:val="ListParagraph"/>
         <w:numPr>
           <w:ilvl w:val="1"/>
-          <w:numId w:val="1"/>
+          <w:numId w:val="2"/>
         </w:numPr>
         <w:rPr>
           <w:sz w:val="24"/>
@@ -678,27 +784,15 @@
           <w:sz w:val="24"/>
           <w:szCs w:val="24"/>
         </w:rPr>
-        <w:t>Learning to embrace the chaos and having fun with it</w:t>
-      </w:r>
-    </w:p>
-    <w:p>
-      <w:pPr>
-        <w:pStyle w:val="ListParagraph"/>
-        <w:numPr>
-          <w:ilvl w:val="2"/>
-          <w:numId w:val="1"/>
-        </w:numPr>
-        <w:rPr>
-          <w:sz w:val="24"/>
-          <w:szCs w:val="24"/>
-        </w:rPr>
-      </w:pPr>
-      <w:r>
-        <w:rPr>
-          <w:sz w:val="24"/>
-          <w:szCs w:val="24"/>
-        </w:rPr>
-        <w:t>Fear in your players eyes</w:t>
+        <w:t>Tool: How about this dream-eater type creature tries to summon a bunch of minions as a desperation move</w:t>
+      </w:r>
+      <w:r>
+        <w:rPr>
+          <w:sz w:val="24"/>
+          <w:szCs w:val="24"/>
+        </w:rPr>
+        <w:br/>
+        <w:t>Me: Yes! And what if in the context of this fight these minions are shadowy dream-like entities of the people the players have a strong attachment to?</w:t>
       </w:r>
     </w:p>
     <w:p>
@@ -706,7 +800,7 @@
         <w:pStyle w:val="ListParagraph"/>
         <w:numPr>
           <w:ilvl w:val="1"/>
-          <w:numId w:val="1"/>
+          <w:numId w:val="2"/>
         </w:numPr>
         <w:rPr>
           <w:sz w:val="24"/>
@@ -718,94 +812,7 @@
           <w:sz w:val="24"/>
           <w:szCs w:val="24"/>
         </w:rPr>
-        <w:t>What else could we generate in our TTRPGs?</w:t>
-      </w:r>
-    </w:p>
-    <w:p>
-      <w:pPr>
-        <w:pStyle w:val="ListParagraph"/>
-        <w:numPr>
-          <w:ilvl w:val="2"/>
-          <w:numId w:val="1"/>
-        </w:numPr>
-        <w:rPr>
-          <w:sz w:val="24"/>
-          <w:szCs w:val="24"/>
-        </w:rPr>
-      </w:pPr>
-      <w:r>
-        <w:rPr>
-          <w:sz w:val="24"/>
-          <w:szCs w:val="24"/>
-        </w:rPr>
-        <w:t>Encounters? NPCs? Dungeons?</w:t>
-      </w:r>
-    </w:p>
-    <w:p>
-      <w:pPr>
-        <w:pStyle w:val="ListParagraph"/>
-        <w:numPr>
-          <w:ilvl w:val="2"/>
-          <w:numId w:val="1"/>
-        </w:numPr>
-        <w:rPr>
-          <w:sz w:val="24"/>
-          <w:szCs w:val="24"/>
-        </w:rPr>
-      </w:pPr>
-      <w:r>
-        <w:rPr>
-          <w:sz w:val="24"/>
-          <w:szCs w:val="24"/>
-        </w:rPr>
-        <w:t>Focus less on the preparation and turn your attention to having fun in the session</w:t>
-      </w:r>
-    </w:p>
-    <w:p>
-      <w:pPr>
-        <w:pStyle w:val="ListParagraph"/>
-        <w:numPr>
-          <w:ilvl w:val="3"/>
-          <w:numId w:val="1"/>
-        </w:numPr>
-        <w:rPr>
-          <w:sz w:val="24"/>
-          <w:szCs w:val="24"/>
-        </w:rPr>
-      </w:pPr>
-      <w:r>
-        <w:rPr>
-          <w:sz w:val="24"/>
-          <w:szCs w:val="24"/>
-        </w:rPr>
-        <w:t>No more – “fuck I didn’t expect that”, “this is going off the rails and I’m anxious”</w:t>
-      </w:r>
-    </w:p>
-    <w:p>
-      <w:pPr>
-        <w:pStyle w:val="ListParagraph"/>
-        <w:numPr>
-          <w:ilvl w:val="3"/>
-          <w:numId w:val="1"/>
-        </w:numPr>
-        <w:rPr>
-          <w:sz w:val="24"/>
-          <w:szCs w:val="24"/>
-        </w:rPr>
-      </w:pPr>
-      <w:r>
-        <w:rPr>
-          <w:sz w:val="24"/>
-          <w:szCs w:val="24"/>
-        </w:rPr>
-        <w:t>Personally, not knowing what the session was going to look like I had an excuse for not having all the material prepped</w:t>
-      </w:r>
-      <w:r>
-        <w:rPr>
-          <w:sz w:val="24"/>
-          <w:szCs w:val="24"/>
-        </w:rPr>
-        <w:t xml:space="preserve"> </w:t>
+        <w:t>Remember that stat block we generated at the beginning? This is what it led to:</w:t>
       </w:r>
     </w:p>
     <w:p>
@@ -813,7 +820,7 @@
         <w:pStyle w:val="ListParagraph"/>
         <w:numPr>
           <w:ilvl w:val="0"/>
-          <w:numId w:val="1"/>
+          <w:numId w:val="2"/>
         </w:numPr>
         <w:rPr>
           <w:sz w:val="24"/>
@@ -825,16 +832,304 @@
           <w:sz w:val="24"/>
           <w:szCs w:val="24"/>
         </w:rPr>
-        <w:t>I coded it over the course of a couple of weekends to brush up on my python after spending way too much time in blueprints</w:t>
-      </w:r>
-    </w:p>
-    <w:p>
-      <w:pPr>
-        <w:rPr>
-          <w:sz w:val="24"/>
-          <w:szCs w:val="24"/>
-        </w:rPr>
-      </w:pPr>
+        <w:t>Learning to embrace the fun of randomness in TTRPGs</w:t>
+      </w:r>
+    </w:p>
+    <w:p>
+      <w:pPr>
+        <w:pStyle w:val="ListParagraph"/>
+        <w:numPr>
+          <w:ilvl w:val="1"/>
+          <w:numId w:val="2"/>
+        </w:numPr>
+        <w:rPr>
+          <w:sz w:val="24"/>
+          <w:szCs w:val="24"/>
+        </w:rPr>
+      </w:pPr>
+      <w:r>
+        <w:rPr>
+          <w:sz w:val="24"/>
+          <w:szCs w:val="24"/>
+        </w:rPr>
+        <w:t>I used to be a DM at some point who needed every possible outcome of a session to be written and known, I needed to know the exact stat blocks</w:t>
+      </w:r>
+    </w:p>
+    <w:p>
+      <w:pPr>
+        <w:pStyle w:val="ListParagraph"/>
+        <w:numPr>
+          <w:ilvl w:val="1"/>
+          <w:numId w:val="2"/>
+        </w:numPr>
+        <w:rPr>
+          <w:sz w:val="24"/>
+          <w:szCs w:val="24"/>
+        </w:rPr>
+      </w:pPr>
+      <w:r>
+        <w:rPr>
+          <w:sz w:val="24"/>
+          <w:szCs w:val="24"/>
+        </w:rPr>
+        <w:lastRenderedPageBreak/>
+        <w:t>Back then the guarantees felt safe because I was new to DMing – I wanted to make sure that I wasn’t the blocker for my player’s fun and so I did my best to make sure everything went smoothly</w:t>
+      </w:r>
+    </w:p>
+    <w:p>
+      <w:pPr>
+        <w:pStyle w:val="ListParagraph"/>
+        <w:numPr>
+          <w:ilvl w:val="1"/>
+          <w:numId w:val="2"/>
+        </w:numPr>
+        <w:rPr>
+          <w:sz w:val="24"/>
+          <w:szCs w:val="24"/>
+        </w:rPr>
+      </w:pPr>
+      <w:r>
+        <w:rPr>
+          <w:sz w:val="24"/>
+          <w:szCs w:val="24"/>
+        </w:rPr>
+        <w:t>Over time I’ve learned to just let go, focus on the feeling of an awesome narrative and learning to let my players do the heavy lifting. This all sort of led to me embracing the chaos in an inherently swingy game, leaning into the improv instead of away from it, taking the game’s rules and structure as suggestions and less as the way the game should be played</w:t>
+      </w:r>
+      <w:r>
+        <w:rPr>
+          <w:sz w:val="24"/>
+          <w:szCs w:val="24"/>
+        </w:rPr>
+        <w:t>. I’ve been able to have more fun as a result and feel less anxious about my own DMing</w:t>
+      </w:r>
+    </w:p>
+    <w:p>
+      <w:pPr>
+        <w:pStyle w:val="ListParagraph"/>
+        <w:numPr>
+          <w:ilvl w:val="1"/>
+          <w:numId w:val="2"/>
+        </w:numPr>
+        <w:rPr>
+          <w:sz w:val="24"/>
+          <w:szCs w:val="24"/>
+        </w:rPr>
+      </w:pPr>
+      <w:r>
+        <w:rPr>
+          <w:sz w:val="24"/>
+          <w:szCs w:val="24"/>
+        </w:rPr>
+        <w:t>With this generator, the one thing that’s always fun for me as a DM is if the players say, “oh man Atty’s gonna totally crush our hopes because we did X last session” and I can say “tbh even I don’t know what the combat is gonna look like until 10 mins before session so your guess is as good as mine”</w:t>
+      </w:r>
+      <w:r>
+        <w:rPr>
+          <w:sz w:val="24"/>
+          <w:szCs w:val="24"/>
+        </w:rPr>
+        <w:t xml:space="preserve"> and then proceed to watch the fear in their eyes manifest and proceed to revel in it.</w:t>
+      </w:r>
+    </w:p>
+    <w:p>
+      <w:pPr>
+        <w:pStyle w:val="ListParagraph"/>
+        <w:numPr>
+          <w:ilvl w:val="0"/>
+          <w:numId w:val="2"/>
+        </w:numPr>
+        <w:rPr>
+          <w:sz w:val="24"/>
+          <w:szCs w:val="24"/>
+        </w:rPr>
+      </w:pPr>
+      <w:r>
+        <w:rPr>
+          <w:sz w:val="24"/>
+          <w:szCs w:val="24"/>
+        </w:rPr>
+        <w:t>What else can we automate/generate in our TTRPGs?</w:t>
+      </w:r>
+    </w:p>
+    <w:p>
+      <w:pPr>
+        <w:pStyle w:val="ListParagraph"/>
+        <w:numPr>
+          <w:ilvl w:val="1"/>
+          <w:numId w:val="2"/>
+        </w:numPr>
+        <w:rPr>
+          <w:sz w:val="24"/>
+          <w:szCs w:val="24"/>
+        </w:rPr>
+      </w:pPr>
+      <w:r>
+        <w:rPr>
+          <w:sz w:val="24"/>
+          <w:szCs w:val="24"/>
+        </w:rPr>
+        <w:t>In the end all of this was really meant to sow the seeds of questions such as “what if I just generate a use-throw NPC instead of improv-ing?”, “what if I procedurally generated hurdles for a skill challenge”, “what if we can simulate our entire world and then come the session of knowledge about what transpired in the world while the party was travelling?”</w:t>
+      </w:r>
+    </w:p>
+    <w:p>
+      <w:pPr>
+        <w:pStyle w:val="ListParagraph"/>
+        <w:numPr>
+          <w:ilvl w:val="1"/>
+          <w:numId w:val="2"/>
+        </w:numPr>
+        <w:rPr>
+          <w:sz w:val="24"/>
+          <w:szCs w:val="24"/>
+        </w:rPr>
+      </w:pPr>
+      <w:r>
+        <w:rPr>
+          <w:sz w:val="24"/>
+          <w:szCs w:val="24"/>
+        </w:rPr>
+        <w:t xml:space="preserve">The possibilities are really endless and I think </w:t>
+      </w:r>
+      <w:r>
+        <w:rPr>
+          <w:sz w:val="24"/>
+          <w:szCs w:val="24"/>
+        </w:rPr>
+        <w:t>ultimately we shouldn’t be shying away from using procgen principles in our TTRPGs if they are allowing us DMs to spend less time being anxious and giving us more time to have fun</w:t>
+      </w:r>
+    </w:p>
+    <w:p>
+      <w:pPr>
+        <w:rPr>
+          <w:sz w:val="24"/>
+          <w:szCs w:val="24"/>
+        </w:rPr>
+      </w:pPr>
+      <w:r>
+        <w:rPr>
+          <w:sz w:val="24"/>
+          <w:szCs w:val="24"/>
+        </w:rPr>
+        <w:t>So anyway, I coded this generator over the course of 2 Sundays</w:t>
+      </w:r>
+      <w:r>
+        <w:rPr>
+          <w:sz w:val="24"/>
+          <w:szCs w:val="24"/>
+        </w:rPr>
+        <w:t xml:space="preserve">, it’s jank and I’m gonna iterate on it as I play with it </w:t>
+      </w:r>
+      <w:r>
+        <w:rPr>
+          <w:sz w:val="24"/>
+          <w:szCs w:val="24"/>
+        </w:rPr>
+        <w:t>– I’m excited to see what</w:t>
+      </w:r>
+      <w:r>
+        <w:rPr>
+          <w:sz w:val="24"/>
+          <w:szCs w:val="24"/>
+        </w:rPr>
+        <w:t xml:space="preserve"> automated DM tools</w:t>
+      </w:r>
+      <w:r>
+        <w:rPr>
+          <w:sz w:val="24"/>
+          <w:szCs w:val="24"/>
+        </w:rPr>
+        <w:t xml:space="preserve"> you all might come up with. Feel free to share it with me on twitter @Attydude or DM me if you have any questions.</w:t>
+      </w:r>
+      <w:r>
+        <w:rPr>
+          <w:sz w:val="24"/>
+          <w:szCs w:val="24"/>
+        </w:rPr>
+        <w:t xml:space="preserve"> The code is on GitHub if you feel like you want to toy around with it, remember to change the magic numbers to work for your party.</w:t>
+      </w:r>
+      <w:r>
+        <w:rPr>
+          <w:sz w:val="24"/>
+          <w:szCs w:val="24"/>
+        </w:rPr>
+        <w:t xml:space="preserve"> Feel free to connect with me on linkedin or an</w:t>
+      </w:r>
+      <w:r>
+        <w:rPr>
+          <w:sz w:val="24"/>
+          <w:szCs w:val="24"/>
+        </w:rPr>
+        <w:t>d</w:t>
+      </w:r>
+      <w:r>
+        <w:rPr>
+          <w:sz w:val="24"/>
+          <w:szCs w:val="24"/>
+        </w:rPr>
+        <w:t xml:space="preserve"> other social media platform</w:t>
+      </w:r>
+      <w:r>
+        <w:rPr>
+          <w:sz w:val="24"/>
+          <w:szCs w:val="24"/>
+        </w:rPr>
+        <w:t>s</w:t>
+      </w:r>
+      <w:r>
+        <w:rPr>
+          <w:sz w:val="24"/>
+          <w:szCs w:val="24"/>
+        </w:rPr>
+        <w:t xml:space="preserve"> you</w:t>
+      </w:r>
+      <w:r>
+        <w:rPr>
+          <w:sz w:val="24"/>
+          <w:szCs w:val="24"/>
+        </w:rPr>
+        <w:t xml:space="preserve"> use</w:t>
+      </w:r>
+      <w:r>
+        <w:rPr>
+          <w:sz w:val="24"/>
+          <w:szCs w:val="24"/>
+        </w:rPr>
+        <w:t>.</w:t>
+      </w:r>
+      <w:r>
+        <w:rPr>
+          <w:sz w:val="24"/>
+          <w:szCs w:val="24"/>
+        </w:rPr>
+        <w:t xml:space="preserve"> </w:t>
+      </w:r>
+      <w:r>
+        <w:rPr>
+          <w:sz w:val="24"/>
+          <w:szCs w:val="24"/>
+        </w:rPr>
+        <w:t xml:space="preserve">If you’re interested in seeing this generator in action, I’m down to run a 5e one-shot in the social break coming up – just a short combat. I have pre-made character sheets; anyone is welcome I’m looking for 4 players, if you’re interested, please DM me right after the talk!. </w:t>
+      </w:r>
+      <w:r>
+        <w:rPr>
+          <w:sz w:val="24"/>
+          <w:szCs w:val="24"/>
+        </w:rPr>
+        <w:t>Have a great Roguelike Celebration!</w:t>
+      </w:r>
+      <w:r>
+        <w:rPr>
+          <w:sz w:val="24"/>
+          <w:szCs w:val="24"/>
+        </w:rPr>
+        <w:t xml:space="preserve"> Any questions</w:t>
+      </w:r>
+      <w:r>
+        <w:rPr>
+          <w:sz w:val="24"/>
+          <w:szCs w:val="24"/>
+        </w:rPr>
+        <w:t>?</w:t>
+      </w:r>
     </w:p>
     <w:sectPr>
       <w:pgSz w:w="12240" w:h="15840"/>
@@ -849,9 +1144,9 @@
 <file path=word/numbering.xml><?xml version="1.0" encoding="utf-8"?>
 <w:numbering xmlns:wpc="http://schemas.microsoft.com/office/word/2010/wordprocessingCanvas" xmlns:cx="http://schemas.microsoft.com/office/drawing/2014/chartex" xmlns:cx1="http://schemas.microsoft.com/office/drawing/2015/9/8/chartex" xmlns:cx2="http://schemas.microsoft.com/office/drawing/2015/10/21/chartex" xmlns:cx3="http://schemas.microsoft.com/office/drawing/2016/5/9/chartex" xmlns:cx4="http://schemas.microsoft.com/office/drawing/2016/5/10/chartex" xmlns:cx5="http://schemas.microsoft.com/office/drawing/2016/5/11/chartex" xmlns:cx6="http://schemas.microsoft.com/office/drawing/2016/5/12/chartex" xmlns:cx7="http://schemas.microsoft.com/office/drawing/2016/5/13/chartex" xmlns:cx8="http://schemas.microsoft.com/office/drawing/2016/5/14/chartex" xmlns:mc="http://schemas.openxmlformats.org/markup-compatibility/2006" xmlns:aink="http://schemas.microsoft.com/office/drawing/2016/ink" xmlns:am3d="http://schemas.microsoft.com/office/drawing/2017/model3d" xmlns:o="urn:schemas-microsoft-com:office:office" xmlns:r="http://schemas.openxmlformats.org/officeDocument/2006/relationships" xmlns:m="http://schemas.openxmlformats.org/officeDocument/2006/math" xmlns:v="urn:schemas-microsoft-com:vml" xmlns:wp14="http://schemas.microsoft.com/office/word/2010/wordprocessingDrawing" xmlns:wp="http://schemas.openxmlformats.org/drawingml/2006/wordprocessingDrawing" xmlns:w10="urn:schemas-microsoft-com:office:word" xmlns:w="http://schemas.openxmlformats.org/wordprocessingml/2006/main" xmlns:w14="http://schemas.microsoft.com/office/word/2010/wordml" xmlns:w15="http://schemas.microsoft.com/office/word/2012/wordml" xmlns:w16cex="http://schemas.microsoft.com/office/word/2018/wordml/cex" xmlns:w16cid="http://schemas.microsoft.com/office/word/2016/wordml/cid" xmlns:w16="http://schemas.microsoft.com/office/word/2018/wordml" xmlns:w16sdtdh="http://schemas.microsoft.com/office/word/2020/wordml/sdtdatahash" xmlns:w16se="http://schemas.microsoft.com/office/word/2015/wordml/symex" xmlns:wpg="http://schemas.microsoft.com/office/word/2010/wordprocessingGroup" xmlns:wpi="http://schemas.microsoft.com/office/word/2010/wordprocessingInk" xmlns:wne="http://schemas.microsoft.com/office/word/2006/wordml" xmlns:wps="http://schemas.microsoft.com/office/word/2010/wordprocessingShape" mc:Ignorable="w14 w15 w16se w16cid w16 w16cex w16sdtdh wp14">
   <w:abstractNum w:abstractNumId="0" w15:restartNumberingAfterBreak="0">
-    <w:nsid w:val="78440E6D"/>
+    <w:nsid w:val="3A5A54C6"/>
     <w:multiLevelType w:val="hybridMultilevel"/>
-    <w:tmpl w:val="92F8AA32"/>
+    <w:tmpl w:val="3D069204"/>
     <w:lvl w:ilvl="0" w:tplc="0409000F">
       <w:start w:val="1"/>
       <w:numFmt w:val="decimal"/>
@@ -873,6 +1168,95 @@
         <w:ind w:left="1440" w:hanging="360"/>
       </w:pPr>
     </w:lvl>
+    <w:lvl w:ilvl="2" w:tplc="0409001B" w:tentative="1">
+      <w:start w:val="1"/>
+      <w:numFmt w:val="lowerRoman"/>
+      <w:lvlText w:val="%3."/>
+      <w:lvlJc w:val="right"/>
+      <w:pPr>
+        <w:ind w:left="2160" w:hanging="180"/>
+      </w:pPr>
+    </w:lvl>
+    <w:lvl w:ilvl="3" w:tplc="0409000F" w:tentative="1">
+      <w:start w:val="1"/>
+      <w:numFmt w:val="decimal"/>
+      <w:lvlText w:val="%4."/>
+      <w:lvlJc w:val="left"/>
+      <w:pPr>
+        <w:ind w:left="2880" w:hanging="360"/>
+      </w:pPr>
+    </w:lvl>
+    <w:lvl w:ilvl="4" w:tplc="04090019" w:tentative="1">
+      <w:start w:val="1"/>
+      <w:numFmt w:val="lowerLetter"/>
+      <w:lvlText w:val="%5."/>
+      <w:lvlJc w:val="left"/>
+      <w:pPr>
+        <w:ind w:left="3600" w:hanging="360"/>
+      </w:pPr>
+    </w:lvl>
+    <w:lvl w:ilvl="5" w:tplc="0409001B" w:tentative="1">
+      <w:start w:val="1"/>
+      <w:numFmt w:val="lowerRoman"/>
+      <w:lvlText w:val="%6."/>
+      <w:lvlJc w:val="right"/>
+      <w:pPr>
+        <w:ind w:left="4320" w:hanging="180"/>
+      </w:pPr>
+    </w:lvl>
+    <w:lvl w:ilvl="6" w:tplc="0409000F" w:tentative="1">
+      <w:start w:val="1"/>
+      <w:numFmt w:val="decimal"/>
+      <w:lvlText w:val="%7."/>
+      <w:lvlJc w:val="left"/>
+      <w:pPr>
+        <w:ind w:left="5040" w:hanging="360"/>
+      </w:pPr>
+    </w:lvl>
+    <w:lvl w:ilvl="7" w:tplc="04090019" w:tentative="1">
+      <w:start w:val="1"/>
+      <w:numFmt w:val="lowerLetter"/>
+      <w:lvlText w:val="%8."/>
+      <w:lvlJc w:val="left"/>
+      <w:pPr>
+        <w:ind w:left="5760" w:hanging="360"/>
+      </w:pPr>
+    </w:lvl>
+    <w:lvl w:ilvl="8" w:tplc="0409001B" w:tentative="1">
+      <w:start w:val="1"/>
+      <w:numFmt w:val="lowerRoman"/>
+      <w:lvlText w:val="%9."/>
+      <w:lvlJc w:val="right"/>
+      <w:pPr>
+        <w:ind w:left="6480" w:hanging="180"/>
+      </w:pPr>
+    </w:lvl>
+  </w:abstractNum>
+  <w:abstractNum w:abstractNumId="1" w15:restartNumberingAfterBreak="0">
+    <w:nsid w:val="78440E6D"/>
+    <w:multiLevelType w:val="hybridMultilevel"/>
+    <w:tmpl w:val="92F8AA32"/>
+    <w:lvl w:ilvl="0" w:tplc="0409000F">
+      <w:start w:val="1"/>
+      <w:numFmt w:val="decimal"/>
+      <w:lvlText w:val="%1."/>
+      <w:lvlJc w:val="left"/>
+      <w:pPr>
+        <w:ind w:left="720" w:hanging="360"/>
+      </w:pPr>
+      <w:rPr>
+        <w:rFonts w:hint="default"/>
+      </w:rPr>
+    </w:lvl>
+    <w:lvl w:ilvl="1" w:tplc="04090019">
+      <w:start w:val="1"/>
+      <w:numFmt w:val="lowerLetter"/>
+      <w:lvlText w:val="%2."/>
+      <w:lvlJc w:val="left"/>
+      <w:pPr>
+        <w:ind w:left="1440" w:hanging="360"/>
+      </w:pPr>
+    </w:lvl>
     <w:lvl w:ilvl="2" w:tplc="0409001B">
       <w:start w:val="1"/>
       <w:numFmt w:val="lowerRoman"/>
@@ -938,6 +1322,9 @@
     </w:lvl>
   </w:abstractNum>
   <w:num w:numId="1">
+    <w:abstractNumId w:val="1"/>
+  </w:num>
+  <w:num w:numId="2">
     <w:abstractNumId w:val="0"/>
   </w:num>
 </w:numbering>

</xml_diff>